<commit_message>
Typo fixes, updated resume
</commit_message>
<xml_diff>
--- a/downloads/Elizabeth Lowry's Resume.docx
+++ b/downloads/Elizabeth Lowry's Resume.docx
@@ -13,7 +13,6 @@
         </w:pBdr>
         <w:shd w:fill="auto" w:val="clear"/>
         <w:spacing w:line="240" w:lineRule="auto"/>
-        <w:contextualSpacing w:val="0"/>
         <w:rPr>
           <w:sz w:val="12"/>
           <w:szCs w:val="12"/>
@@ -76,7 +75,6 @@
               <w:shd w:fill="auto" w:val="clear"/>
               <w:spacing w:after="0" w:before="0" w:line="240" w:lineRule="auto"/>
               <w:ind w:left="0" w:right="0" w:firstLine="0"/>
-              <w:contextualSpacing w:val="0"/>
               <w:jc w:val="left"/>
               <w:rPr>
                 <w:rFonts w:ascii="Impact" w:cs="Impact" w:eastAsia="Impact" w:hAnsi="Impact"/>
@@ -123,7 +121,6 @@
               <w:shd w:fill="auto" w:val="clear"/>
               <w:spacing w:after="0" w:before="0" w:line="240" w:lineRule="auto"/>
               <w:ind w:left="0" w:right="0" w:firstLine="0"/>
-              <w:contextualSpacing w:val="0"/>
               <w:jc w:val="center"/>
               <w:rPr>
                 <w:b w:val="1"/>
@@ -166,7 +163,6 @@
               </w:tabs>
               <w:spacing w:after="0" w:before="0" w:line="240" w:lineRule="auto"/>
               <w:ind w:left="0" w:right="0" w:firstLine="0"/>
-              <w:contextualSpacing w:val="0"/>
               <w:rPr>
                 <w:sz w:val="14"/>
                 <w:szCs w:val="14"/>
@@ -225,7 +221,6 @@
               </w:tabs>
               <w:spacing w:after="0" w:before="0" w:line="240" w:lineRule="auto"/>
               <w:ind w:left="0" w:right="0" w:firstLine="0"/>
-              <w:contextualSpacing w:val="0"/>
               <w:rPr>
                 <w:sz w:val="14"/>
                 <w:szCs w:val="14"/>
@@ -283,7 +278,6 @@
               <w:shd w:fill="auto" w:val="clear"/>
               <w:spacing w:after="0" w:before="0" w:line="240" w:lineRule="auto"/>
               <w:ind w:left="0" w:right="0" w:firstLine="0"/>
-              <w:contextualSpacing w:val="0"/>
               <w:jc w:val="right"/>
               <w:rPr/>
             </w:pPr>
@@ -362,7 +356,6 @@
               </w:pBdr>
               <w:shd w:fill="auto" w:val="clear"/>
               <w:spacing w:after="0" w:before="0" w:line="240" w:lineRule="auto"/>
-              <w:contextualSpacing w:val="0"/>
               <w:rPr>
                 <w:i w:val="1"/>
                 <w:sz w:val="18"/>
@@ -390,7 +383,6 @@
               </w:pBdr>
               <w:shd w:fill="auto" w:val="clear"/>
               <w:spacing w:after="0" w:before="60" w:line="240" w:lineRule="auto"/>
-              <w:contextualSpacing w:val="0"/>
               <w:rPr>
                 <w:sz w:val="18"/>
                 <w:szCs w:val="18"/>
@@ -438,7 +430,6 @@
               <w:shd w:fill="auto" w:val="clear"/>
               <w:spacing w:after="0" w:before="0" w:line="240" w:lineRule="auto"/>
               <w:ind w:left="0" w:right="0" w:firstLine="0"/>
-              <w:contextualSpacing w:val="0"/>
               <w:jc w:val="right"/>
               <w:rPr/>
             </w:pPr>
@@ -462,7 +453,6 @@
         </w:pBdr>
         <w:shd w:fill="auto" w:val="clear"/>
         <w:spacing w:after="0" w:before="0" w:line="240" w:lineRule="auto"/>
-        <w:contextualSpacing w:val="0"/>
         <w:rPr>
           <w:sz w:val="14"/>
           <w:szCs w:val="14"/>
@@ -520,7 +510,6 @@
               <w:shd w:fill="auto" w:val="clear"/>
               <w:spacing w:after="60" w:before="0" w:line="240" w:lineRule="auto"/>
               <w:ind w:left="0" w:right="0" w:hanging="15"/>
-              <w:contextualSpacing w:val="0"/>
               <w:rPr>
                 <w:rFonts w:ascii="Impact" w:cs="Impact" w:eastAsia="Impact" w:hAnsi="Impact"/>
                 <w:color w:val="999999"/>
@@ -558,7 +547,6 @@
               <w:shd w:fill="auto" w:val="clear"/>
               <w:spacing w:after="0" w:before="0" w:line="240" w:lineRule="auto"/>
               <w:ind w:left="345" w:right="0" w:hanging="360"/>
-              <w:contextualSpacing w:val="1"/>
               <w:rPr>
                 <w:sz w:val="18"/>
                 <w:szCs w:val="18"/>
@@ -592,7 +580,6 @@
               <w:shd w:fill="auto" w:val="clear"/>
               <w:spacing w:after="0" w:before="0" w:line="240" w:lineRule="auto"/>
               <w:ind w:left="345" w:right="0" w:hanging="360"/>
-              <w:contextualSpacing w:val="1"/>
               <w:rPr>
                 <w:sz w:val="18"/>
                 <w:szCs w:val="18"/>
@@ -626,19 +613,18 @@
               <w:shd w:fill="auto" w:val="clear"/>
               <w:spacing w:after="0" w:before="0" w:line="240" w:lineRule="auto"/>
               <w:ind w:left="345" w:right="0" w:hanging="360"/>
-              <w:contextualSpacing w:val="1"/>
-              <w:rPr>
-                <w:sz w:val="18"/>
-                <w:szCs w:val="18"/>
-              </w:rPr>
-            </w:pPr>
-            <w:r>
-              <w:rPr>
-                <w:sz w:val="18"/>
-                <w:szCs w:val="18"/>
-                <w:rtl w:val="0"/>
-              </w:rPr>
-              <w:t xml:space="preserve">Unity3D</w:t>
+              <w:rPr>
+                <w:sz w:val="18"/>
+                <w:szCs w:val="18"/>
+              </w:rPr>
+            </w:pPr>
+            <w:r>
+              <w:rPr>
+                <w:sz w:val="18"/>
+                <w:szCs w:val="18"/>
+                <w:rtl w:val="0"/>
+              </w:rPr>
+              <w:t xml:space="preserve">Unity</w:t>
             </w:r>
           </w:p>
         </w:tc>
@@ -668,7 +654,6 @@
               <w:shd w:fill="auto" w:val="clear"/>
               <w:spacing w:after="60" w:before="0" w:line="240" w:lineRule="auto"/>
               <w:ind w:left="0" w:right="0" w:hanging="15"/>
-              <w:contextualSpacing w:val="0"/>
               <w:rPr>
                 <w:rFonts w:ascii="Impact" w:cs="Impact" w:eastAsia="Impact" w:hAnsi="Impact"/>
                 <w:color w:val="999999"/>
@@ -706,7 +691,6 @@
               <w:shd w:fill="auto" w:val="clear"/>
               <w:spacing w:after="0" w:before="0" w:line="240" w:lineRule="auto"/>
               <w:ind w:left="345" w:right="0" w:hanging="360"/>
-              <w:contextualSpacing w:val="1"/>
               <w:rPr>
                 <w:sz w:val="18"/>
                 <w:szCs w:val="18"/>
@@ -748,7 +732,6 @@
               <w:shd w:fill="auto" w:val="clear"/>
               <w:spacing w:after="0" w:before="0" w:line="240" w:lineRule="auto"/>
               <w:ind w:left="345" w:right="0" w:hanging="360"/>
-              <w:contextualSpacing w:val="1"/>
               <w:rPr>
                 <w:sz w:val="18"/>
                 <w:szCs w:val="18"/>
@@ -782,7 +765,6 @@
               <w:shd w:fill="auto" w:val="clear"/>
               <w:spacing w:after="0" w:before="0" w:line="240" w:lineRule="auto"/>
               <w:ind w:left="345" w:right="0" w:hanging="360"/>
-              <w:contextualSpacing w:val="1"/>
               <w:rPr>
                 <w:sz w:val="18"/>
                 <w:szCs w:val="18"/>
@@ -811,7 +793,6 @@
         </w:pBdr>
         <w:shd w:fill="auto" w:val="clear"/>
         <w:spacing w:after="0" w:before="140" w:line="240" w:lineRule="auto"/>
-        <w:contextualSpacing w:val="0"/>
         <w:rPr>
           <w:rFonts w:ascii="Impact" w:cs="Impact" w:eastAsia="Impact" w:hAnsi="Impact"/>
           <w:color w:val="999999"/>
@@ -876,7 +857,6 @@
               <w:shd w:fill="auto" w:val="clear"/>
               <w:spacing w:after="0" w:before="60" w:line="240" w:lineRule="auto"/>
               <w:ind w:left="0" w:right="0" w:firstLine="0"/>
-              <w:contextualSpacing w:val="0"/>
               <w:rPr>
                 <w:b w:val="1"/>
                 <w:color w:val="666666"/>
@@ -910,7 +890,6 @@
               <w:shd w:fill="auto" w:val="clear"/>
               <w:spacing w:after="0" w:before="0" w:line="240" w:lineRule="auto"/>
               <w:ind w:left="0" w:right="0" w:firstLine="0"/>
-              <w:contextualSpacing w:val="0"/>
               <w:rPr>
                 <w:i w:val="1"/>
                 <w:color w:val="666666"/>
@@ -956,7 +935,6 @@
               <w:shd w:fill="auto" w:val="clear"/>
               <w:spacing w:after="0" w:before="80" w:line="240" w:lineRule="auto"/>
               <w:ind w:left="0" w:right="0" w:firstLine="0"/>
-              <w:contextualSpacing w:val="0"/>
               <w:jc w:val="left"/>
               <w:rPr>
                 <w:b w:val="1"/>
@@ -985,7 +963,6 @@
               <w:shd w:fill="auto" w:val="clear"/>
               <w:spacing w:after="0" w:before="0" w:line="240" w:lineRule="auto"/>
               <w:ind w:left="0" w:right="0" w:firstLine="0"/>
-              <w:contextualSpacing w:val="0"/>
               <w:jc w:val="left"/>
               <w:rPr>
                 <w:sz w:val="20"/>
@@ -1020,19 +997,18 @@
               <w:shd w:fill="auto" w:val="clear"/>
               <w:spacing w:after="0" w:before="0" w:line="240" w:lineRule="auto"/>
               <w:ind w:left="390" w:right="0" w:hanging="360"/>
-              <w:contextualSpacing w:val="1"/>
               <w:jc w:val="left"/>
               <w:rPr>
                 <w:i w:val="1"/>
-                <w:sz w:val="18"/>
-                <w:szCs w:val="18"/>
-              </w:rPr>
-            </w:pPr>
-            <w:r>
-              <w:rPr>
-                <w:i w:val="1"/>
-                <w:sz w:val="18"/>
-                <w:szCs w:val="18"/>
+                <w:sz w:val="16"/>
+                <w:szCs w:val="16"/>
+              </w:rPr>
+            </w:pPr>
+            <w:r>
+              <w:rPr>
+                <w:i w:val="1"/>
+                <w:sz w:val="16"/>
+                <w:szCs w:val="16"/>
                 <w:rtl w:val="0"/>
               </w:rPr>
               <w:t xml:space="preserve">Year 1 final group project: ZombieRoids (</w:t>
@@ -1041,8 +1017,8 @@
               <w:r>
                 <w:rPr>
                   <w:i w:val="1"/>
-                  <w:sz w:val="18"/>
-                  <w:szCs w:val="18"/>
+                  <w:sz w:val="16"/>
+                  <w:szCs w:val="16"/>
                   <w:rtl w:val="0"/>
                 </w:rPr>
                 <w:t xml:space="preserve">github.com/terrehbyte/ZombieRoids</w:t>
@@ -1051,8 +1027,8 @@
             <w:r>
               <w:rPr>
                 <w:i w:val="1"/>
-                <w:sz w:val="18"/>
-                <w:szCs w:val="18"/>
+                <w:sz w:val="16"/>
+                <w:szCs w:val="16"/>
                 <w:rtl w:val="0"/>
               </w:rPr>
               <w:t xml:space="preserve">)</w:t>
@@ -1077,19 +1053,18 @@
               <w:shd w:fill="auto" w:val="clear"/>
               <w:spacing w:after="0" w:before="0" w:line="240" w:lineRule="auto"/>
               <w:ind w:left="390" w:right="0" w:hanging="360"/>
-              <w:contextualSpacing w:val="1"/>
               <w:jc w:val="left"/>
               <w:rPr>
                 <w:i w:val="1"/>
-                <w:sz w:val="18"/>
-                <w:szCs w:val="18"/>
-              </w:rPr>
-            </w:pPr>
-            <w:r>
-              <w:rPr>
-                <w:i w:val="1"/>
-                <w:sz w:val="18"/>
-                <w:szCs w:val="18"/>
+                <w:sz w:val="16"/>
+                <w:szCs w:val="16"/>
+              </w:rPr>
+            </w:pPr>
+            <w:r>
+              <w:rPr>
+                <w:i w:val="1"/>
+                <w:sz w:val="16"/>
+                <w:szCs w:val="16"/>
                 <w:rtl w:val="0"/>
               </w:rPr>
               <w:t xml:space="preserve">Year 2 final group project: FaeTal (</w:t>
@@ -1098,8 +1073,8 @@
               <w:r>
                 <w:rPr>
                   <w:i w:val="1"/>
-                  <w:sz w:val="18"/>
-                  <w:szCs w:val="18"/>
+                  <w:sz w:val="16"/>
+                  <w:szCs w:val="16"/>
                   <w:rtl w:val="0"/>
                 </w:rPr>
                 <w:t xml:space="preserve">emlowry.github.io/portfolio#faetal</w:t>
@@ -1108,8 +1083,8 @@
             <w:r>
               <w:rPr>
                 <w:i w:val="1"/>
-                <w:sz w:val="18"/>
-                <w:szCs w:val="18"/>
+                <w:sz w:val="16"/>
+                <w:szCs w:val="16"/>
                 <w:rtl w:val="0"/>
               </w:rPr>
               <w:t xml:space="preserve">)</w:t>
@@ -1144,7 +1119,6 @@
               <w:shd w:fill="auto" w:val="clear"/>
               <w:spacing w:after="0" w:before="60" w:line="240" w:lineRule="auto"/>
               <w:ind w:left="0" w:right="0" w:firstLine="0"/>
-              <w:contextualSpacing w:val="0"/>
               <w:rPr>
                 <w:b w:val="1"/>
                 <w:color w:val="666666"/>
@@ -1178,7 +1152,6 @@
               <w:shd w:fill="auto" w:val="clear"/>
               <w:spacing w:after="0" w:before="0" w:line="240" w:lineRule="auto"/>
               <w:ind w:left="0" w:right="0" w:firstLine="0"/>
-              <w:contextualSpacing w:val="0"/>
               <w:rPr>
                 <w:i w:val="1"/>
                 <w:color w:val="666666"/>
@@ -1212,7 +1185,6 @@
               <w:shd w:fill="auto" w:val="clear"/>
               <w:spacing w:after="0" w:before="0" w:line="240" w:lineRule="auto"/>
               <w:ind w:left="0" w:right="0" w:firstLine="0"/>
-              <w:contextualSpacing w:val="0"/>
               <w:rPr>
                 <w:i w:val="1"/>
                 <w:color w:val="666666"/>
@@ -1258,7 +1230,6 @@
               <w:shd w:fill="auto" w:val="clear"/>
               <w:spacing w:after="0" w:before="80" w:line="240" w:lineRule="auto"/>
               <w:ind w:left="0" w:right="0" w:firstLine="0"/>
-              <w:contextualSpacing w:val="0"/>
               <w:jc w:val="left"/>
               <w:rPr>
                 <w:b w:val="1"/>
@@ -1287,7 +1258,6 @@
               <w:shd w:fill="auto" w:val="clear"/>
               <w:spacing w:after="0" w:before="0" w:line="240" w:lineRule="auto"/>
               <w:ind w:left="0" w:right="0" w:firstLine="0"/>
-              <w:contextualSpacing w:val="0"/>
               <w:jc w:val="left"/>
               <w:rPr>
                 <w:sz w:val="20"/>
@@ -1322,19 +1292,18 @@
               <w:shd w:fill="auto" w:val="clear"/>
               <w:spacing w:after="0" w:before="0" w:line="240" w:lineRule="auto"/>
               <w:ind w:left="390" w:right="0" w:hanging="360"/>
-              <w:contextualSpacing w:val="1"/>
               <w:jc w:val="left"/>
               <w:rPr>
                 <w:i w:val="1"/>
-                <w:sz w:val="18"/>
-                <w:szCs w:val="18"/>
-              </w:rPr>
-            </w:pPr>
-            <w:r>
-              <w:rPr>
-                <w:i w:val="1"/>
-                <w:sz w:val="18"/>
-                <w:szCs w:val="18"/>
+                <w:sz w:val="16"/>
+                <w:szCs w:val="16"/>
+              </w:rPr>
+            </w:pPr>
+            <w:r>
+              <w:rPr>
+                <w:i w:val="1"/>
+                <w:sz w:val="16"/>
+                <w:szCs w:val="16"/>
                 <w:rtl w:val="0"/>
               </w:rPr>
               <w:t xml:space="preserve">Entered graduate school while still an undergraduate as part of the simultaneous B.S./M.S. degree program</w:t>
@@ -1359,19 +1328,18 @@
               <w:shd w:fill="auto" w:val="clear"/>
               <w:spacing w:after="0" w:before="0" w:line="240" w:lineRule="auto"/>
               <w:ind w:left="390" w:right="0" w:hanging="360"/>
-              <w:contextualSpacing w:val="1"/>
               <w:jc w:val="left"/>
               <w:rPr>
                 <w:i w:val="1"/>
-                <w:sz w:val="18"/>
-                <w:szCs w:val="18"/>
-              </w:rPr>
-            </w:pPr>
-            <w:r>
-              <w:rPr>
-                <w:i w:val="1"/>
-                <w:sz w:val="18"/>
-                <w:szCs w:val="18"/>
+                <w:sz w:val="16"/>
+                <w:szCs w:val="16"/>
+              </w:rPr>
+            </w:pPr>
+            <w:r>
+              <w:rPr>
+                <w:i w:val="1"/>
+                <w:sz w:val="16"/>
+                <w:szCs w:val="16"/>
                 <w:rtl w:val="0"/>
               </w:rPr>
               <w:t xml:space="preserve">Graduate-level classes included (though were not limited to) classes specifically covering Video Games and Interactive Media, Computer Graphics, and Virtual Environments</w:t>
@@ -1406,7 +1374,6 @@
               <w:shd w:fill="auto" w:val="clear"/>
               <w:spacing w:after="0" w:before="60" w:line="240" w:lineRule="auto"/>
               <w:ind w:left="0" w:right="0" w:firstLine="0"/>
-              <w:contextualSpacing w:val="0"/>
               <w:rPr>
                 <w:b w:val="1"/>
                 <w:color w:val="666666"/>
@@ -1440,7 +1407,6 @@
               <w:shd w:fill="auto" w:val="clear"/>
               <w:spacing w:after="0" w:before="0" w:line="240" w:lineRule="auto"/>
               <w:ind w:left="0" w:right="0" w:firstLine="0"/>
-              <w:contextualSpacing w:val="0"/>
               <w:rPr>
                 <w:i w:val="1"/>
                 <w:color w:val="666666"/>
@@ -1486,7 +1452,6 @@
               <w:shd w:fill="auto" w:val="clear"/>
               <w:spacing w:after="0" w:before="80" w:line="240" w:lineRule="auto"/>
               <w:ind w:left="0" w:right="0" w:firstLine="0"/>
-              <w:contextualSpacing w:val="0"/>
               <w:jc w:val="left"/>
               <w:rPr>
                 <w:b w:val="1"/>
@@ -1510,8 +1475,8 @@
             <w:r>
               <w:rPr>
                 <w:i w:val="1"/>
-                <w:sz w:val="20"/>
-                <w:szCs w:val="20"/>
+                <w:sz w:val="18"/>
+                <w:szCs w:val="18"/>
                 <w:rtl w:val="0"/>
               </w:rPr>
               <w:t xml:space="preserve">(In Honors, Summa Cum Laude) and</w:t>
@@ -1538,8 +1503,8 @@
             <w:r>
               <w:rPr>
                 <w:i w:val="1"/>
-                <w:sz w:val="20"/>
-                <w:szCs w:val="20"/>
+                <w:sz w:val="18"/>
+                <w:szCs w:val="18"/>
                 <w:rtl w:val="0"/>
               </w:rPr>
               <w:t xml:space="preserve">(Honors Scholar, Summa Cum Laude) with a</w:t>
@@ -1573,7 +1538,6 @@
               <w:shd w:fill="auto" w:val="clear"/>
               <w:spacing w:after="0" w:before="0" w:line="240" w:lineRule="auto"/>
               <w:ind w:left="0" w:right="0" w:firstLine="0"/>
-              <w:contextualSpacing w:val="0"/>
               <w:jc w:val="left"/>
               <w:rPr>
                 <w:sz w:val="20"/>
@@ -1603,7 +1567,6 @@
         </w:pBdr>
         <w:shd w:fill="auto" w:val="clear"/>
         <w:spacing w:after="0" w:before="140" w:line="240" w:lineRule="auto"/>
-        <w:contextualSpacing w:val="0"/>
         <w:rPr>
           <w:rFonts w:ascii="Impact" w:cs="Impact" w:eastAsia="Impact" w:hAnsi="Impact"/>
           <w:color w:val="999999"/>
@@ -1656,7 +1619,6 @@
           <w:p>
             <w:pPr>
               <w:spacing w:before="60" w:line="240" w:lineRule="auto"/>
-              <w:contextualSpacing w:val="0"/>
               <w:rPr>
                 <w:b w:val="1"/>
                 <w:color w:val="666666"/>
@@ -1672,13 +1634,12 @@
                 <w:szCs w:val="28"/>
                 <w:rtl w:val="0"/>
               </w:rPr>
-              <w:t xml:space="preserve">2017 - 2018</w:t>
+              <w:t xml:space="preserve">2019 - 2021</w:t>
             </w:r>
           </w:p>
           <w:p>
             <w:pPr>
               <w:spacing w:line="240" w:lineRule="auto"/>
-              <w:contextualSpacing w:val="0"/>
               <w:rPr>
                 <w:i w:val="1"/>
                 <w:color w:val="666666"/>
@@ -1694,29 +1655,28 @@
                 <w:szCs w:val="14"/>
                 <w:rtl w:val="0"/>
               </w:rPr>
-              <w:t xml:space="preserve">May 15, 2017 -</w:t>
+              <w:t xml:space="preserve">May 21, 2019 -</w:t>
             </w:r>
           </w:p>
           <w:p>
             <w:pPr>
               <w:spacing w:line="240" w:lineRule="auto"/>
-              <w:contextualSpacing w:val="0"/>
-              <w:rPr>
-                <w:b w:val="1"/>
+              <w:rPr>
+                <w:b w:val="1"/>
+                <w:color w:val="666666"/>
+                <w:sz w:val="28"/>
+                <w:szCs w:val="28"/>
+              </w:rPr>
+            </w:pPr>
+            <w:r>
+              <w:rPr>
+                <w:i w:val="1"/>
                 <w:color w:val="666666"/>
                 <w:sz w:val="14"/>
                 <w:szCs w:val="14"/>
-              </w:rPr>
-            </w:pPr>
-            <w:r>
-              <w:rPr>
-                <w:i w:val="1"/>
-                <w:color w:val="666666"/>
-                <w:sz w:val="14"/>
-                <w:szCs w:val="14"/>
-                <w:rtl w:val="0"/>
-              </w:rPr>
-              <w:t xml:space="preserve">November 14, 2018</w:t>
+                <w:rtl w:val="0"/>
+              </w:rPr>
+              <w:t xml:space="preserve">February 18, 2021</w:t>
             </w:r>
             <w:r>
               <w:rPr>
@@ -1739,23 +1699,22 @@
           <w:p>
             <w:pPr>
               <w:spacing w:before="80" w:line="240" w:lineRule="auto"/>
-              <w:contextualSpacing w:val="0"/>
+              <w:rPr>
+                <w:sz w:val="18"/>
+                <w:szCs w:val="18"/>
+              </w:rPr>
+            </w:pPr>
+            <w:r>
+              <w:rPr>
+                <w:b w:val="1"/>
+                <w:rtl w:val="0"/>
+              </w:rPr>
+              <w:t xml:space="preserve">Game Editor Developer</w:t>
+            </w:r>
+            <w:r>
               <w:rPr>
                 <w:sz w:val="20"/>
                 <w:szCs w:val="20"/>
-              </w:rPr>
-            </w:pPr>
-            <w:r>
-              <w:rPr>
-                <w:b w:val="1"/>
-                <w:rtl w:val="0"/>
-              </w:rPr>
-              <w:t xml:space="preserve">Software Developer</w:t>
-            </w:r>
-            <w:r>
-              <w:rPr>
-                <w:sz w:val="20"/>
-                <w:szCs w:val="20"/>
                 <w:rtl w:val="0"/>
               </w:rPr>
               <w:t xml:space="preserve"> (contractor)</w:t>
@@ -1765,12 +1724,12 @@
                 <w:b w:val="1"/>
                 <w:rtl w:val="0"/>
               </w:rPr>
-              <w:t xml:space="preserve">, Populus Group, </w:t>
-            </w:r>
-            <w:r>
-              <w:rPr>
-                <w:sz w:val="20"/>
-                <w:szCs w:val="20"/>
+              <w:t xml:space="preserve">, Insight Global, </w:t>
+            </w:r>
+            <w:r>
+              <w:rPr>
+                <w:sz w:val="18"/>
+                <w:szCs w:val="18"/>
                 <w:rtl w:val="0"/>
               </w:rPr>
               <w:t xml:space="preserve">Redmond, WA</w:t>
@@ -1779,40 +1738,122 @@
           <w:p>
             <w:pPr>
               <w:spacing w:line="240" w:lineRule="auto"/>
-              <w:contextualSpacing w:val="0"/>
-              <w:rPr>
-                <w:b w:val="1"/>
-                <w:sz w:val="18"/>
-                <w:szCs w:val="18"/>
-              </w:rPr>
-            </w:pPr>
-            <w:r>
-              <w:rPr>
-                <w:i w:val="1"/>
-                <w:sz w:val="18"/>
-                <w:szCs w:val="18"/>
-                <w:rtl w:val="0"/>
-              </w:rPr>
-              <w:t xml:space="preserve">Contracted to the Tools &amp; Automation team at </w:t>
-            </w:r>
-            <w:r>
-              <w:rPr>
-                <w:b w:val="1"/>
-                <w:i w:val="1"/>
-                <w:sz w:val="18"/>
-                <w:szCs w:val="18"/>
-                <w:rtl w:val="0"/>
-              </w:rPr>
-              <w:t xml:space="preserve">Turn 10 Studios</w:t>
-            </w:r>
-            <w:r>
-              <w:rPr>
-                <w:i w:val="1"/>
-                <w:sz w:val="18"/>
-                <w:szCs w:val="18"/>
-                <w:rtl w:val="0"/>
-              </w:rPr>
-              <w:t xml:space="preserve"> to help maintain and improve the in-house application used to build the Forza games (C++, C#, WPF, Visual Studio)</w:t>
+              <w:rPr>
+                <w:b w:val="1"/>
+              </w:rPr>
+            </w:pPr>
+            <w:r>
+              <w:rPr>
+                <w:i w:val="1"/>
+                <w:sz w:val="16"/>
+                <w:szCs w:val="16"/>
+                <w:rtl w:val="0"/>
+              </w:rPr>
+              <w:t xml:space="preserve">Contracted to the Editor team at </w:t>
+            </w:r>
+            <w:r>
+              <w:rPr>
+                <w:b w:val="1"/>
+                <w:i w:val="1"/>
+                <w:sz w:val="18"/>
+                <w:szCs w:val="18"/>
+                <w:rtl w:val="0"/>
+              </w:rPr>
+              <w:t xml:space="preserve">343 Industries</w:t>
+            </w:r>
+            <w:r>
+              <w:rPr>
+                <w:i w:val="1"/>
+                <w:sz w:val="16"/>
+                <w:szCs w:val="16"/>
+                <w:rtl w:val="0"/>
+              </w:rPr>
+              <w:t xml:space="preserve"> to help maintain and improve the in-house application used to build the Halo games</w:t>
+            </w:r>
+            <w:r>
+              <w:rPr>
+                <w:i w:val="1"/>
+                <w:sz w:val="18"/>
+                <w:szCs w:val="18"/>
+                <w:rtl w:val="0"/>
+              </w:rPr>
+              <w:t xml:space="preserve"> (</w:t>
+            </w:r>
+            <w:r>
+              <w:rPr>
+                <w:b w:val="1"/>
+                <w:i w:val="1"/>
+                <w:sz w:val="18"/>
+                <w:szCs w:val="18"/>
+                <w:rtl w:val="0"/>
+              </w:rPr>
+              <w:t xml:space="preserve">C++</w:t>
+            </w:r>
+            <w:r>
+              <w:rPr>
+                <w:i w:val="1"/>
+                <w:sz w:val="18"/>
+                <w:szCs w:val="18"/>
+                <w:rtl w:val="0"/>
+              </w:rPr>
+              <w:t xml:space="preserve">, </w:t>
+            </w:r>
+            <w:r>
+              <w:rPr>
+                <w:b w:val="1"/>
+                <w:i w:val="1"/>
+                <w:sz w:val="18"/>
+                <w:szCs w:val="18"/>
+                <w:rtl w:val="0"/>
+              </w:rPr>
+              <w:t xml:space="preserve">C#</w:t>
+            </w:r>
+            <w:r>
+              <w:rPr>
+                <w:i w:val="1"/>
+                <w:sz w:val="18"/>
+                <w:szCs w:val="18"/>
+                <w:rtl w:val="0"/>
+              </w:rPr>
+              <w:t xml:space="preserve">, </w:t>
+            </w:r>
+            <w:r>
+              <w:rPr>
+                <w:b w:val="1"/>
+                <w:i w:val="1"/>
+                <w:sz w:val="18"/>
+                <w:szCs w:val="18"/>
+                <w:rtl w:val="0"/>
+              </w:rPr>
+              <w:t xml:space="preserve">WPF</w:t>
+            </w:r>
+            <w:r>
+              <w:rPr>
+                <w:i w:val="1"/>
+                <w:sz w:val="18"/>
+                <w:szCs w:val="18"/>
+                <w:rtl w:val="0"/>
+              </w:rPr>
+              <w:t xml:space="preserve">, </w:t>
+            </w:r>
+            <w:r>
+              <w:rPr>
+                <w:b w:val="1"/>
+                <w:i w:val="1"/>
+                <w:sz w:val="18"/>
+                <w:szCs w:val="18"/>
+                <w:rtl w:val="0"/>
+              </w:rPr>
+              <w:t xml:space="preserve">Visual Studio</w:t>
+            </w:r>
+            <w:r>
+              <w:rPr>
+                <w:i w:val="1"/>
+                <w:sz w:val="18"/>
+                <w:szCs w:val="18"/>
+                <w:rtl w:val="0"/>
+              </w:rPr>
+              <w:t xml:space="preserve">)</w:t>
             </w:r>
             <w:r>
               <w:rPr>
@@ -1836,16 +1877,7 @@
           </w:tcPr>
           <w:p>
             <w:pPr>
-              <w:pBdr>
-                <w:top w:space="0" w:sz="0" w:val="nil"/>
-                <w:left w:space="0" w:sz="0" w:val="nil"/>
-                <w:bottom w:space="0" w:sz="0" w:val="nil"/>
-                <w:right w:space="0" w:sz="0" w:val="nil"/>
-                <w:between w:space="0" w:sz="0" w:val="nil"/>
-              </w:pBdr>
-              <w:shd w:fill="auto" w:val="clear"/>
               <w:spacing w:before="60" w:line="240" w:lineRule="auto"/>
-              <w:contextualSpacing w:val="0"/>
               <w:rPr>
                 <w:b w:val="1"/>
                 <w:color w:val="666666"/>
@@ -1861,21 +1893,12 @@
                 <w:szCs w:val="28"/>
                 <w:rtl w:val="0"/>
               </w:rPr>
-              <w:t xml:space="preserve">2016</w:t>
-            </w:r>
-          </w:p>
-          <w:p>
-            <w:pPr>
-              <w:pBdr>
-                <w:top w:space="0" w:sz="0" w:val="nil"/>
-                <w:left w:space="0" w:sz="0" w:val="nil"/>
-                <w:bottom w:space="0" w:sz="0" w:val="nil"/>
-                <w:right w:space="0" w:sz="0" w:val="nil"/>
-                <w:between w:space="0" w:sz="0" w:val="nil"/>
-              </w:pBdr>
-              <w:shd w:fill="auto" w:val="clear"/>
+              <w:t xml:space="preserve">2017 - 2018</w:t>
+            </w:r>
+          </w:p>
+          <w:p>
+            <w:pPr>
               <w:spacing w:line="240" w:lineRule="auto"/>
-              <w:contextualSpacing w:val="0"/>
               <w:rPr>
                 <w:i w:val="1"/>
                 <w:color w:val="666666"/>
@@ -1891,21 +1914,12 @@
                 <w:szCs w:val="14"/>
                 <w:rtl w:val="0"/>
               </w:rPr>
-              <w:t xml:space="preserve">March 14, 2016 -</w:t>
-            </w:r>
-          </w:p>
-          <w:p>
-            <w:pPr>
-              <w:pBdr>
-                <w:top w:space="0" w:sz="0" w:val="nil"/>
-                <w:left w:space="0" w:sz="0" w:val="nil"/>
-                <w:bottom w:space="0" w:sz="0" w:val="nil"/>
-                <w:right w:space="0" w:sz="0" w:val="nil"/>
-                <w:between w:space="0" w:sz="0" w:val="nil"/>
-              </w:pBdr>
-              <w:shd w:fill="auto" w:val="clear"/>
+              <w:t xml:space="preserve">May 15, 2017 -</w:t>
+            </w:r>
+          </w:p>
+          <w:p>
+            <w:pPr>
               <w:spacing w:line="240" w:lineRule="auto"/>
-              <w:contextualSpacing w:val="0"/>
               <w:rPr>
                 <w:b w:val="1"/>
                 <w:color w:val="666666"/>
@@ -1921,7 +1935,7 @@
                 <w:szCs w:val="14"/>
                 <w:rtl w:val="0"/>
               </w:rPr>
-              <w:t xml:space="preserve">September 30, 2016</w:t>
+              <w:t xml:space="preserve">November 14, 2018</w:t>
             </w:r>
             <w:r>
               <w:rPr>
@@ -1943,32 +1957,23 @@
           </w:tcPr>
           <w:p>
             <w:pPr>
-              <w:pBdr>
-                <w:top w:space="0" w:sz="0" w:val="nil"/>
-                <w:left w:space="0" w:sz="0" w:val="nil"/>
-                <w:bottom w:space="0" w:sz="0" w:val="nil"/>
-                <w:right w:space="0" w:sz="0" w:val="nil"/>
-                <w:between w:space="0" w:sz="0" w:val="nil"/>
-              </w:pBdr>
-              <w:shd w:fill="auto" w:val="clear"/>
               <w:spacing w:before="80" w:line="240" w:lineRule="auto"/>
-              <w:contextualSpacing w:val="0"/>
+              <w:rPr>
+                <w:sz w:val="18"/>
+                <w:szCs w:val="18"/>
+              </w:rPr>
+            </w:pPr>
+            <w:r>
+              <w:rPr>
+                <w:b w:val="1"/>
+                <w:rtl w:val="0"/>
+              </w:rPr>
+              <w:t xml:space="preserve">Software Developer</w:t>
+            </w:r>
+            <w:r>
               <w:rPr>
                 <w:sz w:val="20"/>
                 <w:szCs w:val="20"/>
-              </w:rPr>
-            </w:pPr>
-            <w:r>
-              <w:rPr>
-                <w:b w:val="1"/>
-                <w:rtl w:val="0"/>
-              </w:rPr>
-              <w:t xml:space="preserve">Software Developer</w:t>
-            </w:r>
-            <w:r>
-              <w:rPr>
-                <w:sz w:val="20"/>
-                <w:szCs w:val="20"/>
                 <w:rtl w:val="0"/>
               </w:rPr>
               <w:t xml:space="preserve"> (contractor)</w:t>
@@ -1978,80 +1983,138 @@
                 <w:b w:val="1"/>
                 <w:rtl w:val="0"/>
               </w:rPr>
-              <w:t xml:space="preserve">, Aditi Technologies, </w:t>
-            </w:r>
-            <w:r>
-              <w:rPr>
-                <w:sz w:val="20"/>
-                <w:szCs w:val="20"/>
-                <w:rtl w:val="0"/>
-              </w:rPr>
-              <w:t xml:space="preserve">Bellevue, WA</w:t>
-            </w:r>
-          </w:p>
-          <w:p>
-            <w:pPr>
-              <w:pBdr>
-                <w:top w:space="0" w:sz="0" w:val="nil"/>
-                <w:left w:space="0" w:sz="0" w:val="nil"/>
-                <w:bottom w:space="0" w:sz="0" w:val="nil"/>
-                <w:right w:space="0" w:sz="0" w:val="nil"/>
-                <w:between w:space="0" w:sz="0" w:val="nil"/>
-              </w:pBdr>
-              <w:shd w:fill="auto" w:val="clear"/>
+              <w:t xml:space="preserve">, Populus Group, </w:t>
+            </w:r>
+            <w:r>
+              <w:rPr>
+                <w:sz w:val="18"/>
+                <w:szCs w:val="18"/>
+                <w:rtl w:val="0"/>
+              </w:rPr>
+              <w:t xml:space="preserve">Redmond, WA</w:t>
+            </w:r>
+          </w:p>
+          <w:p>
+            <w:pPr>
               <w:spacing w:line="240" w:lineRule="auto"/>
-              <w:contextualSpacing w:val="0"/>
-              <w:rPr>
-                <w:sz w:val="18"/>
-                <w:szCs w:val="18"/>
-              </w:rPr>
-            </w:pPr>
-            <w:r>
-              <w:rPr>
-                <w:i w:val="1"/>
-                <w:sz w:val="18"/>
-                <w:szCs w:val="18"/>
-                <w:rtl w:val="0"/>
-              </w:rPr>
-              <w:t xml:space="preserve">Contracted to the </w:t>
-            </w:r>
-            <w:r>
-              <w:rPr>
-                <w:b w:val="1"/>
-                <w:i w:val="1"/>
-                <w:sz w:val="18"/>
-                <w:szCs w:val="18"/>
-                <w:rtl w:val="0"/>
-              </w:rPr>
-              <w:t xml:space="preserve">Minecraft</w:t>
-            </w:r>
-            <w:r>
-              <w:rPr>
-                <w:i w:val="1"/>
-                <w:sz w:val="18"/>
-                <w:szCs w:val="18"/>
-                <w:rtl w:val="0"/>
-              </w:rPr>
-              <w:t xml:space="preserve"> team at </w:t>
-            </w:r>
-            <w:r>
-              <w:rPr>
-                <w:b w:val="1"/>
-                <w:i w:val="1"/>
-                <w:sz w:val="18"/>
-                <w:szCs w:val="18"/>
-                <w:rtl w:val="0"/>
-              </w:rPr>
-              <w:t xml:space="preserve">Microsoft</w:t>
-            </w:r>
-            <w:r>
-              <w:rPr>
-                <w:i w:val="1"/>
-                <w:sz w:val="18"/>
-                <w:szCs w:val="18"/>
-                <w:rtl w:val="0"/>
-              </w:rPr>
-              <w:t xml:space="preserve"> to help revamp the UI for Minecraft Pocket Edition, especially the Settings screen (both in-game and pre-game) and the Create/Edit World screen (C++, Visual Studio)</w:t>
+              <w:rPr>
+                <w:b w:val="1"/>
+                <w:sz w:val="18"/>
+                <w:szCs w:val="18"/>
+              </w:rPr>
+            </w:pPr>
+            <w:r>
+              <w:rPr>
+                <w:i w:val="1"/>
+                <w:sz w:val="16"/>
+                <w:szCs w:val="16"/>
+                <w:rtl w:val="0"/>
+              </w:rPr>
+              <w:t xml:space="preserve">Contracted to the Tools &amp; Automation team at </w:t>
+            </w:r>
+            <w:r>
+              <w:rPr>
+                <w:b w:val="1"/>
+                <w:i w:val="1"/>
+                <w:sz w:val="18"/>
+                <w:szCs w:val="18"/>
+                <w:rtl w:val="0"/>
+              </w:rPr>
+              <w:t xml:space="preserve">Turn 10 Studios</w:t>
+            </w:r>
+            <w:r>
+              <w:rPr>
+                <w:i w:val="1"/>
+                <w:sz w:val="16"/>
+                <w:szCs w:val="16"/>
+                <w:rtl w:val="0"/>
+              </w:rPr>
+              <w:t xml:space="preserve"> to help maintain and improve the in-house application used to build the Forza games</w:t>
+            </w:r>
+            <w:r>
+              <w:rPr>
+                <w:i w:val="1"/>
+                <w:sz w:val="18"/>
+                <w:szCs w:val="18"/>
+                <w:rtl w:val="0"/>
+              </w:rPr>
+              <w:t xml:space="preserve"> (</w:t>
+            </w:r>
+            <w:r>
+              <w:rPr>
+                <w:b w:val="1"/>
+                <w:i w:val="1"/>
+                <w:sz w:val="18"/>
+                <w:szCs w:val="18"/>
+                <w:rtl w:val="0"/>
+              </w:rPr>
+              <w:t xml:space="preserve">C++</w:t>
+            </w:r>
+            <w:r>
+              <w:rPr>
+                <w:i w:val="1"/>
+                <w:sz w:val="18"/>
+                <w:szCs w:val="18"/>
+                <w:rtl w:val="0"/>
+              </w:rPr>
+              <w:t xml:space="preserve">, </w:t>
+            </w:r>
+            <w:r>
+              <w:rPr>
+                <w:b w:val="1"/>
+                <w:i w:val="1"/>
+                <w:sz w:val="18"/>
+                <w:szCs w:val="18"/>
+                <w:rtl w:val="0"/>
+              </w:rPr>
+              <w:t xml:space="preserve">C#</w:t>
+            </w:r>
+            <w:r>
+              <w:rPr>
+                <w:i w:val="1"/>
+                <w:sz w:val="18"/>
+                <w:szCs w:val="18"/>
+                <w:rtl w:val="0"/>
+              </w:rPr>
+              <w:t xml:space="preserve">, </w:t>
+            </w:r>
+            <w:r>
+              <w:rPr>
+                <w:b w:val="1"/>
+                <w:i w:val="1"/>
+                <w:sz w:val="18"/>
+                <w:szCs w:val="18"/>
+                <w:rtl w:val="0"/>
+              </w:rPr>
+              <w:t xml:space="preserve">WPF</w:t>
+            </w:r>
+            <w:r>
+              <w:rPr>
+                <w:i w:val="1"/>
+                <w:sz w:val="18"/>
+                <w:szCs w:val="18"/>
+                <w:rtl w:val="0"/>
+              </w:rPr>
+              <w:t xml:space="preserve">, </w:t>
+            </w:r>
+            <w:r>
+              <w:rPr>
+                <w:b w:val="1"/>
+                <w:i w:val="1"/>
+                <w:sz w:val="18"/>
+                <w:szCs w:val="18"/>
+                <w:rtl w:val="0"/>
+              </w:rPr>
+              <w:t xml:space="preserve">Visual Studio</w:t>
+            </w:r>
+            <w:r>
+              <w:rPr>
+                <w:i w:val="1"/>
+                <w:sz w:val="18"/>
+                <w:szCs w:val="18"/>
+                <w:rtl w:val="0"/>
+              </w:rPr>
+              <w:t xml:space="preserve">)</w:t>
             </w:r>
             <w:r>
               <w:rPr>
@@ -2084,7 +2147,6 @@
               </w:pBdr>
               <w:shd w:fill="auto" w:val="clear"/>
               <w:spacing w:before="60" w:line="240" w:lineRule="auto"/>
-              <w:contextualSpacing w:val="0"/>
               <w:rPr>
                 <w:b w:val="1"/>
                 <w:color w:val="666666"/>
@@ -2100,21 +2162,20 @@
                 <w:szCs w:val="28"/>
                 <w:rtl w:val="0"/>
               </w:rPr>
-              <w:t xml:space="preserve">2015</w:t>
-            </w:r>
-          </w:p>
-          <w:p>
-            <w:pPr>
-              <w:pBdr>
-                <w:top w:space="0" w:sz="0" w:val="nil"/>
-                <w:left w:space="0" w:sz="0" w:val="nil"/>
-                <w:bottom w:space="0" w:sz="0" w:val="nil"/>
-                <w:right w:space="0" w:sz="0" w:val="nil"/>
-                <w:between w:space="0" w:sz="0" w:val="nil"/>
-              </w:pBdr>
-              <w:shd w:fill="auto" w:val="clear"/>
-              <w:spacing w:before="0" w:line="240" w:lineRule="auto"/>
-              <w:contextualSpacing w:val="0"/>
+              <w:t xml:space="preserve">2016</w:t>
+            </w:r>
+          </w:p>
+          <w:p>
+            <w:pPr>
+              <w:pBdr>
+                <w:top w:space="0" w:sz="0" w:val="nil"/>
+                <w:left w:space="0" w:sz="0" w:val="nil"/>
+                <w:bottom w:space="0" w:sz="0" w:val="nil"/>
+                <w:right w:space="0" w:sz="0" w:val="nil"/>
+                <w:between w:space="0" w:sz="0" w:val="nil"/>
+              </w:pBdr>
+              <w:shd w:fill="auto" w:val="clear"/>
+              <w:spacing w:line="240" w:lineRule="auto"/>
               <w:rPr>
                 <w:i w:val="1"/>
                 <w:color w:val="666666"/>
@@ -2130,21 +2191,20 @@
                 <w:szCs w:val="14"/>
                 <w:rtl w:val="0"/>
               </w:rPr>
-              <w:t xml:space="preserve">July 21, 2015 -</w:t>
-            </w:r>
-          </w:p>
-          <w:p>
-            <w:pPr>
-              <w:pBdr>
-                <w:top w:space="0" w:sz="0" w:val="nil"/>
-                <w:left w:space="0" w:sz="0" w:val="nil"/>
-                <w:bottom w:space="0" w:sz="0" w:val="nil"/>
-                <w:right w:space="0" w:sz="0" w:val="nil"/>
-                <w:between w:space="0" w:sz="0" w:val="nil"/>
-              </w:pBdr>
-              <w:shd w:fill="auto" w:val="clear"/>
-              <w:spacing w:before="0" w:line="240" w:lineRule="auto"/>
-              <w:contextualSpacing w:val="0"/>
+              <w:t xml:space="preserve">March 14, 2016 -</w:t>
+            </w:r>
+          </w:p>
+          <w:p>
+            <w:pPr>
+              <w:pBdr>
+                <w:top w:space="0" w:sz="0" w:val="nil"/>
+                <w:left w:space="0" w:sz="0" w:val="nil"/>
+                <w:bottom w:space="0" w:sz="0" w:val="nil"/>
+                <w:right w:space="0" w:sz="0" w:val="nil"/>
+                <w:between w:space="0" w:sz="0" w:val="nil"/>
+              </w:pBdr>
+              <w:shd w:fill="auto" w:val="clear"/>
+              <w:spacing w:line="240" w:lineRule="auto"/>
               <w:rPr>
                 <w:b w:val="1"/>
                 <w:color w:val="666666"/>
@@ -2160,7 +2220,7 @@
                 <w:szCs w:val="14"/>
                 <w:rtl w:val="0"/>
               </w:rPr>
-              <w:t xml:space="preserve">January 21, 2016</w:t>
+              <w:t xml:space="preserve">September 30, 2016</w:t>
             </w:r>
             <w:r>
               <w:rPr>
@@ -2191,32 +2251,40 @@
               </w:pBdr>
               <w:shd w:fill="auto" w:val="clear"/>
               <w:spacing w:before="80" w:line="240" w:lineRule="auto"/>
-              <w:contextualSpacing w:val="0"/>
+              <w:rPr>
+                <w:sz w:val="18"/>
+                <w:szCs w:val="18"/>
+              </w:rPr>
+            </w:pPr>
+            <w:r>
+              <w:rPr>
+                <w:b w:val="1"/>
+                <w:rtl w:val="0"/>
+              </w:rPr>
+              <w:t xml:space="preserve">Software Developer</w:t>
+            </w:r>
+            <w:r>
               <w:rPr>
                 <w:sz w:val="20"/>
                 <w:szCs w:val="20"/>
-              </w:rPr>
-            </w:pPr>
-            <w:r>
-              <w:rPr>
-                <w:b w:val="1"/>
-                <w:rtl w:val="0"/>
-              </w:rPr>
-              <w:t xml:space="preserve">C#/Unity Developer, Kaio Interactive,</w:t>
-            </w:r>
-            <w:r>
-              <w:rPr>
-                <w:rtl w:val="0"/>
-              </w:rPr>
-              <w:t xml:space="preserve"> </w:t>
-            </w:r>
-            <w:r>
-              <w:rPr>
-                <w:sz w:val="20"/>
-                <w:szCs w:val="20"/>
-                <w:rtl w:val="0"/>
-              </w:rPr>
-              <w:t xml:space="preserve">Puyallup, WA</w:t>
+                <w:rtl w:val="0"/>
+              </w:rPr>
+              <w:t xml:space="preserve"> (contractor)</w:t>
+            </w:r>
+            <w:r>
+              <w:rPr>
+                <w:b w:val="1"/>
+                <w:rtl w:val="0"/>
+              </w:rPr>
+              <w:t xml:space="preserve">, Aditi Technologies, </w:t>
+            </w:r>
+            <w:r>
+              <w:rPr>
+                <w:sz w:val="18"/>
+                <w:szCs w:val="18"/>
+                <w:rtl w:val="0"/>
+              </w:rPr>
+              <w:t xml:space="preserve">Bellevue, WA</w:t>
             </w:r>
           </w:p>
           <w:p>
@@ -2230,21 +2298,104 @@
               </w:pBdr>
               <w:shd w:fill="auto" w:val="clear"/>
               <w:spacing w:line="240" w:lineRule="auto"/>
-              <w:contextualSpacing w:val="0"/>
-              <w:rPr>
-                <w:b w:val="1"/>
-                <w:sz w:val="18"/>
-                <w:szCs w:val="18"/>
-              </w:rPr>
-            </w:pPr>
-            <w:r>
-              <w:rPr>
-                <w:i w:val="1"/>
-                <w:sz w:val="18"/>
-                <w:szCs w:val="18"/>
-                <w:rtl w:val="0"/>
-              </w:rPr>
-              <w:t xml:space="preserve">Worked on augmented reality games and applications for PC, Android, and Microsoft Surface using Unity and a number of third-party plugins, including OpenCV, Vuforia, and Intel RealSense; performed GPU/CPU optimizations for a PC app (Magic and Magnums Torch Edition) made using Unity (C#, Unity)</w:t>
+              <w:rPr>
+                <w:sz w:val="18"/>
+                <w:szCs w:val="18"/>
+              </w:rPr>
+            </w:pPr>
+            <w:r>
+              <w:rPr>
+                <w:i w:val="1"/>
+                <w:sz w:val="16"/>
+                <w:szCs w:val="16"/>
+                <w:rtl w:val="0"/>
+              </w:rPr>
+              <w:t xml:space="preserve">Contracted to the </w:t>
+            </w:r>
+            <w:r>
+              <w:rPr>
+                <w:b w:val="1"/>
+                <w:i w:val="1"/>
+                <w:sz w:val="18"/>
+                <w:szCs w:val="18"/>
+                <w:rtl w:val="0"/>
+              </w:rPr>
+              <w:t xml:space="preserve">Minecraft</w:t>
+            </w:r>
+            <w:r>
+              <w:rPr>
+                <w:i w:val="1"/>
+                <w:sz w:val="16"/>
+                <w:szCs w:val="16"/>
+                <w:rtl w:val="0"/>
+              </w:rPr>
+              <w:t xml:space="preserve"> team at </w:t>
+            </w:r>
+            <w:r>
+              <w:rPr>
+                <w:b w:val="1"/>
+                <w:i w:val="1"/>
+                <w:sz w:val="18"/>
+                <w:szCs w:val="18"/>
+                <w:rtl w:val="0"/>
+              </w:rPr>
+              <w:t xml:space="preserve">Microsoft</w:t>
+            </w:r>
+            <w:r>
+              <w:rPr>
+                <w:i w:val="1"/>
+                <w:sz w:val="16"/>
+                <w:szCs w:val="16"/>
+                <w:rtl w:val="0"/>
+              </w:rPr>
+              <w:t xml:space="preserve"> to help revamp the UI for Minecraft Pocket Edition, especially the Settings screen (both in-game and pre-game) and the Create/Edit World screen</w:t>
+            </w:r>
+            <w:r>
+              <w:rPr>
+                <w:i w:val="1"/>
+                <w:sz w:val="18"/>
+                <w:szCs w:val="18"/>
+                <w:rtl w:val="0"/>
+              </w:rPr>
+              <w:t xml:space="preserve"> (</w:t>
+            </w:r>
+            <w:r>
+              <w:rPr>
+                <w:b w:val="1"/>
+                <w:i w:val="1"/>
+                <w:sz w:val="18"/>
+                <w:szCs w:val="18"/>
+                <w:rtl w:val="0"/>
+              </w:rPr>
+              <w:t xml:space="preserve">C++</w:t>
+            </w:r>
+            <w:r>
+              <w:rPr>
+                <w:i w:val="1"/>
+                <w:sz w:val="18"/>
+                <w:szCs w:val="18"/>
+                <w:rtl w:val="0"/>
+              </w:rPr>
+              <w:t xml:space="preserve">, </w:t>
+            </w:r>
+            <w:r>
+              <w:rPr>
+                <w:b w:val="1"/>
+                <w:i w:val="1"/>
+                <w:sz w:val="18"/>
+                <w:szCs w:val="18"/>
+                <w:rtl w:val="0"/>
+              </w:rPr>
+              <w:t xml:space="preserve">Visual Studio</w:t>
+            </w:r>
+            <w:r>
+              <w:rPr>
+                <w:i w:val="1"/>
+                <w:sz w:val="18"/>
+                <w:szCs w:val="18"/>
+                <w:rtl w:val="0"/>
+              </w:rPr>
+              <w:t xml:space="preserve">)</w:t>
             </w:r>
             <w:r>
               <w:rPr>
@@ -2277,7 +2428,6 @@
               </w:pBdr>
               <w:shd w:fill="auto" w:val="clear"/>
               <w:spacing w:before="60" w:line="240" w:lineRule="auto"/>
-              <w:contextualSpacing w:val="0"/>
               <w:rPr>
                 <w:b w:val="1"/>
                 <w:color w:val="666666"/>
@@ -2293,21 +2443,20 @@
                 <w:szCs w:val="28"/>
                 <w:rtl w:val="0"/>
               </w:rPr>
-              <w:t xml:space="preserve">2011 - 2013</w:t>
-            </w:r>
-          </w:p>
-          <w:p>
-            <w:pPr>
-              <w:pBdr>
-                <w:top w:space="0" w:sz="0" w:val="nil"/>
-                <w:left w:space="0" w:sz="0" w:val="nil"/>
-                <w:bottom w:space="0" w:sz="0" w:val="nil"/>
-                <w:right w:space="0" w:sz="0" w:val="nil"/>
-                <w:between w:space="0" w:sz="0" w:val="nil"/>
-              </w:pBdr>
-              <w:shd w:fill="auto" w:val="clear"/>
-              <w:spacing w:after="0" w:before="0" w:line="240" w:lineRule="auto"/>
-              <w:contextualSpacing w:val="0"/>
+              <w:t xml:space="preserve">2015</w:t>
+            </w:r>
+          </w:p>
+          <w:p>
+            <w:pPr>
+              <w:pBdr>
+                <w:top w:space="0" w:sz="0" w:val="nil"/>
+                <w:left w:space="0" w:sz="0" w:val="nil"/>
+                <w:bottom w:space="0" w:sz="0" w:val="nil"/>
+                <w:right w:space="0" w:sz="0" w:val="nil"/>
+                <w:between w:space="0" w:sz="0" w:val="nil"/>
+              </w:pBdr>
+              <w:shd w:fill="auto" w:val="clear"/>
+              <w:spacing w:before="0" w:line="240" w:lineRule="auto"/>
               <w:rPr>
                 <w:i w:val="1"/>
                 <w:color w:val="666666"/>
@@ -2323,23 +2472,22 @@
                 <w:szCs w:val="14"/>
                 <w:rtl w:val="0"/>
               </w:rPr>
-              <w:t xml:space="preserve">April 11, 2011 -</w:t>
-            </w:r>
-          </w:p>
-          <w:p>
-            <w:pPr>
-              <w:pBdr>
-                <w:top w:space="0" w:sz="0" w:val="nil"/>
-                <w:left w:space="0" w:sz="0" w:val="nil"/>
-                <w:bottom w:space="0" w:sz="0" w:val="nil"/>
-                <w:right w:space="0" w:sz="0" w:val="nil"/>
-                <w:between w:space="0" w:sz="0" w:val="nil"/>
-              </w:pBdr>
-              <w:shd w:fill="auto" w:val="clear"/>
-              <w:spacing w:after="0" w:before="0" w:line="240" w:lineRule="auto"/>
-              <w:contextualSpacing w:val="0"/>
-              <w:rPr>
-                <w:i w:val="1"/>
+              <w:t xml:space="preserve">July 21, 2015 -</w:t>
+            </w:r>
+          </w:p>
+          <w:p>
+            <w:pPr>
+              <w:pBdr>
+                <w:top w:space="0" w:sz="0" w:val="nil"/>
+                <w:left w:space="0" w:sz="0" w:val="nil"/>
+                <w:bottom w:space="0" w:sz="0" w:val="nil"/>
+                <w:right w:space="0" w:sz="0" w:val="nil"/>
+                <w:between w:space="0" w:sz="0" w:val="nil"/>
+              </w:pBdr>
+              <w:shd w:fill="auto" w:val="clear"/>
+              <w:spacing w:before="0" w:line="240" w:lineRule="auto"/>
+              <w:rPr>
+                <w:b w:val="1"/>
                 <w:color w:val="666666"/>
                 <w:sz w:val="14"/>
                 <w:szCs w:val="14"/>
@@ -2353,7 +2501,12 @@
                 <w:szCs w:val="14"/>
                 <w:rtl w:val="0"/>
               </w:rPr>
-              <w:t xml:space="preserve">January 7, 2013</w:t>
+              <w:t xml:space="preserve">January 21, 2016</w:t>
+            </w:r>
+            <w:r>
+              <w:rPr>
+                <w:rtl w:val="0"/>
+              </w:rPr>
             </w:r>
           </w:p>
         </w:tc>
@@ -2378,55 +2531,130 @@
                 <w:between w:space="0" w:sz="0" w:val="nil"/>
               </w:pBdr>
               <w:shd w:fill="auto" w:val="clear"/>
-              <w:spacing w:after="0" w:before="80" w:line="240" w:lineRule="auto"/>
-              <w:contextualSpacing w:val="0"/>
-              <w:rPr>
-                <w:sz w:val="20"/>
-                <w:szCs w:val="20"/>
-              </w:rPr>
-            </w:pPr>
-            <w:r>
-              <w:rPr>
-                <w:b w:val="1"/>
-                <w:rtl w:val="0"/>
-              </w:rPr>
-              <w:t xml:space="preserve">Full-time Software Developer, Amazon, </w:t>
-            </w:r>
-            <w:r>
-              <w:rPr>
-                <w:sz w:val="20"/>
-                <w:szCs w:val="20"/>
-                <w:rtl w:val="0"/>
-              </w:rPr>
-              <w:t xml:space="preserve">Seattle, WA</w:t>
-            </w:r>
-          </w:p>
-          <w:p>
-            <w:pPr>
-              <w:pBdr>
-                <w:top w:space="0" w:sz="0" w:val="nil"/>
-                <w:left w:space="0" w:sz="0" w:val="nil"/>
-                <w:bottom w:space="0" w:sz="0" w:val="nil"/>
-                <w:right w:space="0" w:sz="0" w:val="nil"/>
-                <w:between w:space="0" w:sz="0" w:val="nil"/>
-              </w:pBdr>
-              <w:shd w:fill="auto" w:val="clear"/>
-              <w:spacing w:after="0" w:before="0" w:line="240" w:lineRule="auto"/>
-              <w:contextualSpacing w:val="0"/>
-              <w:rPr>
-                <w:i w:val="1"/>
-                <w:sz w:val="18"/>
-                <w:szCs w:val="18"/>
-              </w:rPr>
-            </w:pPr>
-            <w:r>
-              <w:rPr>
-                <w:i w:val="1"/>
-                <w:sz w:val="18"/>
-                <w:szCs w:val="18"/>
-                <w:rtl w:val="0"/>
-              </w:rPr>
-              <w:t xml:space="preserve">Worked on backend systems accepting data from other backend systems and reformatting it for access by or transmission to more backend systems, mostly in JSON with a bit of XML and SQL (C++, Visual Studio)</w:t>
+              <w:spacing w:before="80" w:line="240" w:lineRule="auto"/>
+              <w:rPr>
+                <w:sz w:val="18"/>
+                <w:szCs w:val="18"/>
+              </w:rPr>
+            </w:pPr>
+            <w:r>
+              <w:rPr>
+                <w:b w:val="1"/>
+                <w:rtl w:val="0"/>
+              </w:rPr>
+              <w:t xml:space="preserve">C#/Unity Developer, Kaio Interactive,</w:t>
+            </w:r>
+            <w:r>
+              <w:rPr>
+                <w:rtl w:val="0"/>
+              </w:rPr>
+              <w:t xml:space="preserve"> </w:t>
+            </w:r>
+            <w:r>
+              <w:rPr>
+                <w:sz w:val="18"/>
+                <w:szCs w:val="18"/>
+                <w:rtl w:val="0"/>
+              </w:rPr>
+              <w:t xml:space="preserve">Puyallup, WA</w:t>
+            </w:r>
+          </w:p>
+          <w:p>
+            <w:pPr>
+              <w:pBdr>
+                <w:top w:space="0" w:sz="0" w:val="nil"/>
+                <w:left w:space="0" w:sz="0" w:val="nil"/>
+                <w:bottom w:space="0" w:sz="0" w:val="nil"/>
+                <w:right w:space="0" w:sz="0" w:val="nil"/>
+                <w:between w:space="0" w:sz="0" w:val="nil"/>
+              </w:pBdr>
+              <w:shd w:fill="auto" w:val="clear"/>
+              <w:spacing w:line="240" w:lineRule="auto"/>
+              <w:rPr>
+                <w:b w:val="1"/>
+                <w:sz w:val="18"/>
+                <w:szCs w:val="18"/>
+              </w:rPr>
+            </w:pPr>
+            <w:r>
+              <w:rPr>
+                <w:i w:val="1"/>
+                <w:sz w:val="16"/>
+                <w:szCs w:val="16"/>
+                <w:rtl w:val="0"/>
+              </w:rPr>
+              <w:t xml:space="preserve">Worked on augmented reality games and applications for PC, Android, and Microsoft Surface using Unity and a number of third-party plugins, including OpenCV, Vuforia, and Intel RealSense; performed GPU/CPU optimizations for a PC app (Magic and Magnums Torch Edition) made using Unity</w:t>
+            </w:r>
+            <w:r>
+              <w:rPr>
+                <w:i w:val="1"/>
+                <w:sz w:val="18"/>
+                <w:szCs w:val="18"/>
+                <w:rtl w:val="0"/>
+              </w:rPr>
+              <w:t xml:space="preserve"> (</w:t>
+            </w:r>
+            <w:r>
+              <w:rPr>
+                <w:b w:val="1"/>
+                <w:i w:val="1"/>
+                <w:sz w:val="18"/>
+                <w:szCs w:val="18"/>
+                <w:rtl w:val="0"/>
+              </w:rPr>
+              <w:t xml:space="preserve">C#</w:t>
+            </w:r>
+            <w:r>
+              <w:rPr>
+                <w:i w:val="1"/>
+                <w:sz w:val="18"/>
+                <w:szCs w:val="18"/>
+                <w:rtl w:val="0"/>
+              </w:rPr>
+              <w:t xml:space="preserve">, </w:t>
+            </w:r>
+            <w:r>
+              <w:rPr>
+                <w:b w:val="1"/>
+                <w:i w:val="1"/>
+                <w:sz w:val="18"/>
+                <w:szCs w:val="18"/>
+                <w:rtl w:val="0"/>
+              </w:rPr>
+              <w:t xml:space="preserve">Unity</w:t>
+            </w:r>
+            <w:r>
+              <w:rPr>
+                <w:i w:val="1"/>
+                <w:sz w:val="18"/>
+                <w:szCs w:val="18"/>
+                <w:rtl w:val="0"/>
+              </w:rPr>
+              <w:t xml:space="preserve">, </w:t>
+            </w:r>
+            <w:r>
+              <w:rPr>
+                <w:b w:val="1"/>
+                <w:i w:val="1"/>
+                <w:sz w:val="18"/>
+                <w:szCs w:val="18"/>
+                <w:rtl w:val="0"/>
+              </w:rPr>
+              <w:t xml:space="preserve">Augmented Reality</w:t>
+            </w:r>
+            <w:r>
+              <w:rPr>
+                <w:i w:val="1"/>
+                <w:sz w:val="18"/>
+                <w:szCs w:val="18"/>
+                <w:rtl w:val="0"/>
+              </w:rPr>
+              <w:t xml:space="preserve">)</w:t>
+            </w:r>
+            <w:r>
+              <w:rPr>
+                <w:rtl w:val="0"/>
+              </w:rPr>
             </w:r>
           </w:p>
         </w:tc>
@@ -2454,7 +2682,6 @@
               </w:pBdr>
               <w:shd w:fill="auto" w:val="clear"/>
               <w:spacing w:before="60" w:line="240" w:lineRule="auto"/>
-              <w:contextualSpacing w:val="0"/>
               <w:rPr>
                 <w:b w:val="1"/>
                 <w:color w:val="666666"/>
@@ -2470,7 +2697,7 @@
                 <w:szCs w:val="28"/>
                 <w:rtl w:val="0"/>
               </w:rPr>
-              <w:t xml:space="preserve">2010 - 2011</w:t>
+              <w:t xml:space="preserve">2011 - 2013</w:t>
             </w:r>
           </w:p>
           <w:p>
@@ -2484,7 +2711,6 @@
               </w:pBdr>
               <w:shd w:fill="auto" w:val="clear"/>
               <w:spacing w:after="0" w:before="0" w:line="240" w:lineRule="auto"/>
-              <w:contextualSpacing w:val="0"/>
               <w:rPr>
                 <w:i w:val="1"/>
                 <w:color w:val="666666"/>
@@ -2500,7 +2726,7 @@
                 <w:szCs w:val="14"/>
                 <w:rtl w:val="0"/>
               </w:rPr>
-              <w:t xml:space="preserve">July 17, 2010 -</w:t>
+              <w:t xml:space="preserve">April 11, 2011 -</w:t>
             </w:r>
           </w:p>
           <w:p>
@@ -2514,7 +2740,6 @@
               </w:pBdr>
               <w:shd w:fill="auto" w:val="clear"/>
               <w:spacing w:after="0" w:before="0" w:line="240" w:lineRule="auto"/>
-              <w:contextualSpacing w:val="0"/>
               <w:rPr>
                 <w:i w:val="1"/>
                 <w:color w:val="666666"/>
@@ -2530,7 +2755,7 @@
                 <w:szCs w:val="14"/>
                 <w:rtl w:val="0"/>
               </w:rPr>
-              <w:t xml:space="preserve">January 7, 2011</w:t>
+              <w:t xml:space="preserve">January 7, 2013</w:t>
             </w:r>
           </w:p>
         </w:tc>
@@ -2556,32 +2781,25 @@
               </w:pBdr>
               <w:shd w:fill="auto" w:val="clear"/>
               <w:spacing w:after="0" w:before="80" w:line="240" w:lineRule="auto"/>
-              <w:contextualSpacing w:val="0"/>
-              <w:rPr>
-                <w:sz w:val="20"/>
-                <w:szCs w:val="20"/>
-              </w:rPr>
-            </w:pPr>
-            <w:r>
-              <w:rPr>
-                <w:b w:val="1"/>
-                <w:rtl w:val="0"/>
-              </w:rPr>
-              <w:t xml:space="preserve">Full-time Software Developer, Zynga,</w:t>
-            </w:r>
-            <w:r>
-              <w:rPr>
-                <w:rtl w:val="0"/>
-              </w:rPr>
-              <w:t xml:space="preserve"> </w:t>
-            </w:r>
-            <w:r>
-              <w:rPr>
-                <w:sz w:val="20"/>
-                <w:szCs w:val="20"/>
-                <w:rtl w:val="0"/>
-              </w:rPr>
-              <w:t xml:space="preserve">San Francisco, CA</w:t>
+              <w:rPr>
+                <w:sz w:val="18"/>
+                <w:szCs w:val="18"/>
+              </w:rPr>
+            </w:pPr>
+            <w:r>
+              <w:rPr>
+                <w:b w:val="1"/>
+                <w:rtl w:val="0"/>
+              </w:rPr>
+              <w:t xml:space="preserve">Full-time Software Developer, Amazon, </w:t>
+            </w:r>
+            <w:r>
+              <w:rPr>
+                <w:sz w:val="18"/>
+                <w:szCs w:val="18"/>
+                <w:rtl w:val="0"/>
+              </w:rPr>
+              <w:t xml:space="preserve">Seattle, WA</w:t>
             </w:r>
           </w:p>
           <w:p>
@@ -2595,21 +2813,67 @@
               </w:pBdr>
               <w:shd w:fill="auto" w:val="clear"/>
               <w:spacing w:after="0" w:before="0" w:line="240" w:lineRule="auto"/>
-              <w:contextualSpacing w:val="0"/>
-              <w:rPr>
-                <w:i w:val="1"/>
-                <w:sz w:val="18"/>
-                <w:szCs w:val="18"/>
-              </w:rPr>
-            </w:pPr>
-            <w:r>
-              <w:rPr>
-                <w:i w:val="1"/>
-                <w:sz w:val="18"/>
-                <w:szCs w:val="18"/>
-                <w:rtl w:val="0"/>
-              </w:rPr>
-              <w:t xml:space="preserve">Worked on the Cafe World team developing new features and helping release new content (ActionScript, PHP, SQL)</w:t>
+              <w:rPr>
+                <w:i w:val="1"/>
+                <w:sz w:val="18"/>
+                <w:szCs w:val="18"/>
+              </w:rPr>
+            </w:pPr>
+            <w:r>
+              <w:rPr>
+                <w:i w:val="1"/>
+                <w:sz w:val="16"/>
+                <w:szCs w:val="16"/>
+                <w:rtl w:val="0"/>
+              </w:rPr>
+              <w:t xml:space="preserve">Worked on backend systems accepting data from other backend systems and reformatting it for access by or transmission to more backend systems, mostly in JSON with a bit of XML and SQL</w:t>
+            </w:r>
+            <w:r>
+              <w:rPr>
+                <w:i w:val="1"/>
+                <w:sz w:val="18"/>
+                <w:szCs w:val="18"/>
+                <w:rtl w:val="0"/>
+              </w:rPr>
+              <w:t xml:space="preserve"> (</w:t>
+            </w:r>
+            <w:r>
+              <w:rPr>
+                <w:b w:val="1"/>
+                <w:i w:val="1"/>
+                <w:sz w:val="18"/>
+                <w:szCs w:val="18"/>
+                <w:rtl w:val="0"/>
+              </w:rPr>
+              <w:t xml:space="preserve">C++</w:t>
+            </w:r>
+            <w:r>
+              <w:rPr>
+                <w:i w:val="1"/>
+                <w:sz w:val="18"/>
+                <w:szCs w:val="18"/>
+                <w:rtl w:val="0"/>
+              </w:rPr>
+              <w:t xml:space="preserve">, </w:t>
+            </w:r>
+            <w:r>
+              <w:rPr>
+                <w:b w:val="1"/>
+                <w:i w:val="1"/>
+                <w:sz w:val="18"/>
+                <w:szCs w:val="18"/>
+                <w:rtl w:val="0"/>
+              </w:rPr>
+              <w:t xml:space="preserve">Visual Studio</w:t>
+            </w:r>
+            <w:r>
+              <w:rPr>
+                <w:i w:val="1"/>
+                <w:sz w:val="18"/>
+                <w:szCs w:val="18"/>
+                <w:rtl w:val="0"/>
+              </w:rPr>
+              <w:t xml:space="preserve">)</w:t>
             </w:r>
           </w:p>
         </w:tc>
@@ -2637,7 +2901,6 @@
               </w:pBdr>
               <w:shd w:fill="auto" w:val="clear"/>
               <w:spacing w:before="60" w:line="240" w:lineRule="auto"/>
-              <w:contextualSpacing w:val="0"/>
               <w:rPr>
                 <w:b w:val="1"/>
                 <w:color w:val="666666"/>
@@ -2653,7 +2916,7 @@
                 <w:szCs w:val="28"/>
                 <w:rtl w:val="0"/>
               </w:rPr>
-              <w:t xml:space="preserve">2009</w:t>
+              <w:t xml:space="preserve">2010 - 2011</w:t>
             </w:r>
           </w:p>
           <w:p>
@@ -2667,7 +2930,6 @@
               </w:pBdr>
               <w:shd w:fill="auto" w:val="clear"/>
               <w:spacing w:after="0" w:before="0" w:line="240" w:lineRule="auto"/>
-              <w:contextualSpacing w:val="0"/>
               <w:rPr>
                 <w:i w:val="1"/>
                 <w:color w:val="666666"/>
@@ -2683,7 +2945,7 @@
                 <w:szCs w:val="14"/>
                 <w:rtl w:val="0"/>
               </w:rPr>
-              <w:t xml:space="preserve">June 1, 2009 -</w:t>
+              <w:t xml:space="preserve">July 17, 2010 -</w:t>
             </w:r>
           </w:p>
           <w:p>
@@ -2697,7 +2959,6 @@
               </w:pBdr>
               <w:shd w:fill="auto" w:val="clear"/>
               <w:spacing w:after="0" w:before="0" w:line="240" w:lineRule="auto"/>
-              <w:contextualSpacing w:val="0"/>
               <w:rPr>
                 <w:i w:val="1"/>
                 <w:color w:val="666666"/>
@@ -2713,7 +2974,7 @@
                 <w:szCs w:val="14"/>
                 <w:rtl w:val="0"/>
               </w:rPr>
-              <w:t xml:space="preserve">August 14, 2009</w:t>
+              <w:t xml:space="preserve">January 7, 2011</w:t>
             </w:r>
           </w:p>
         </w:tc>
@@ -2739,26 +3000,31 @@
               </w:pBdr>
               <w:shd w:fill="auto" w:val="clear"/>
               <w:spacing w:after="0" w:before="80" w:line="240" w:lineRule="auto"/>
-              <w:contextualSpacing w:val="0"/>
-              <w:rPr>
-                <w:sz w:val="20"/>
-                <w:szCs w:val="20"/>
-              </w:rPr>
-            </w:pPr>
-            <w:r>
-              <w:rPr>
-                <w:b w:val="1"/>
-                <w:rtl w:val="0"/>
-              </w:rPr>
-              <w:t xml:space="preserve">Software Development Engineer in Testing Intern, Google, </w:t>
-            </w:r>
-            <w:r>
-              <w:rPr>
-                <w:sz w:val="20"/>
-                <w:szCs w:val="20"/>
-                <w:rtl w:val="0"/>
-              </w:rPr>
-              <w:t xml:space="preserve">Mountain View, CA</w:t>
+              <w:rPr>
+                <w:sz w:val="18"/>
+                <w:szCs w:val="18"/>
+              </w:rPr>
+            </w:pPr>
+            <w:r>
+              <w:rPr>
+                <w:b w:val="1"/>
+                <w:rtl w:val="0"/>
+              </w:rPr>
+              <w:t xml:space="preserve">Full-time Software Developer, Zynga,</w:t>
+            </w:r>
+            <w:r>
+              <w:rPr>
+                <w:rtl w:val="0"/>
+              </w:rPr>
+              <w:t xml:space="preserve"> </w:t>
+            </w:r>
+            <w:r>
+              <w:rPr>
+                <w:sz w:val="18"/>
+                <w:szCs w:val="18"/>
+                <w:rtl w:val="0"/>
+              </w:rPr>
+              <w:t xml:space="preserve">San Francisco, CA</w:t>
             </w:r>
           </w:p>
           <w:p>
@@ -2772,21 +3038,86 @@
               </w:pBdr>
               <w:shd w:fill="auto" w:val="clear"/>
               <w:spacing w:after="0" w:before="0" w:line="240" w:lineRule="auto"/>
-              <w:contextualSpacing w:val="0"/>
-              <w:rPr>
-                <w:i w:val="1"/>
-                <w:sz w:val="18"/>
-                <w:szCs w:val="18"/>
-              </w:rPr>
-            </w:pPr>
-            <w:r>
-              <w:rPr>
-                <w:i w:val="1"/>
-                <w:sz w:val="18"/>
-                <w:szCs w:val="18"/>
-                <w:rtl w:val="0"/>
-              </w:rPr>
-              <w:t xml:space="preserve">Worked on the Storage Infrastructure Testing team developing a component of an internally-used testing tool (Java, C++, Eclipse)</w:t>
+              <w:rPr>
+                <w:i w:val="1"/>
+                <w:sz w:val="18"/>
+                <w:szCs w:val="18"/>
+              </w:rPr>
+            </w:pPr>
+            <w:r>
+              <w:rPr>
+                <w:i w:val="1"/>
+                <w:sz w:val="16"/>
+                <w:szCs w:val="16"/>
+                <w:rtl w:val="0"/>
+              </w:rPr>
+              <w:t xml:space="preserve">Worked on the Cafe World team developing new features and helping release new content</w:t>
+            </w:r>
+            <w:r>
+              <w:rPr>
+                <w:i w:val="1"/>
+                <w:sz w:val="18"/>
+                <w:szCs w:val="18"/>
+                <w:rtl w:val="0"/>
+              </w:rPr>
+              <w:t xml:space="preserve"> (</w:t>
+            </w:r>
+            <w:r>
+              <w:rPr>
+                <w:b w:val="1"/>
+                <w:i w:val="1"/>
+                <w:sz w:val="18"/>
+                <w:szCs w:val="18"/>
+                <w:rtl w:val="0"/>
+              </w:rPr>
+              <w:t xml:space="preserve">ActionScript</w:t>
+            </w:r>
+            <w:r>
+              <w:rPr>
+                <w:i w:val="1"/>
+                <w:sz w:val="18"/>
+                <w:szCs w:val="18"/>
+                <w:rtl w:val="0"/>
+              </w:rPr>
+              <w:t xml:space="preserve">, </w:t>
+            </w:r>
+            <w:r>
+              <w:rPr>
+                <w:b w:val="1"/>
+                <w:i w:val="1"/>
+                <w:sz w:val="18"/>
+                <w:szCs w:val="18"/>
+                <w:rtl w:val="0"/>
+              </w:rPr>
+              <w:t xml:space="preserve">PHP</w:t>
+            </w:r>
+            <w:r>
+              <w:rPr>
+                <w:i w:val="1"/>
+                <w:sz w:val="18"/>
+                <w:szCs w:val="18"/>
+                <w:rtl w:val="0"/>
+              </w:rPr>
+              <w:t xml:space="preserve">, </w:t>
+            </w:r>
+            <w:r>
+              <w:rPr>
+                <w:b w:val="1"/>
+                <w:i w:val="1"/>
+                <w:sz w:val="18"/>
+                <w:szCs w:val="18"/>
+                <w:rtl w:val="0"/>
+              </w:rPr>
+              <w:t xml:space="preserve">SQL</w:t>
+            </w:r>
+            <w:r>
+              <w:rPr>
+                <w:i w:val="1"/>
+                <w:sz w:val="18"/>
+                <w:szCs w:val="18"/>
+                <w:rtl w:val="0"/>
+              </w:rPr>
+              <w:t xml:space="preserve">)</w:t>
             </w:r>
           </w:p>
         </w:tc>
@@ -2814,7 +3145,6 @@
               </w:pBdr>
               <w:shd w:fill="auto" w:val="clear"/>
               <w:spacing w:before="60" w:line="240" w:lineRule="auto"/>
-              <w:contextualSpacing w:val="0"/>
               <w:rPr>
                 <w:b w:val="1"/>
                 <w:color w:val="666666"/>
@@ -2830,7 +3160,7 @@
                 <w:szCs w:val="28"/>
                 <w:rtl w:val="0"/>
               </w:rPr>
-              <w:t xml:space="preserve">2007</w:t>
+              <w:t xml:space="preserve">2009</w:t>
             </w:r>
           </w:p>
           <w:p>
@@ -2844,7 +3174,6 @@
               </w:pBdr>
               <w:shd w:fill="auto" w:val="clear"/>
               <w:spacing w:after="0" w:before="0" w:line="240" w:lineRule="auto"/>
-              <w:contextualSpacing w:val="0"/>
               <w:rPr>
                 <w:i w:val="1"/>
                 <w:color w:val="666666"/>
@@ -2860,7 +3189,7 @@
                 <w:szCs w:val="14"/>
                 <w:rtl w:val="0"/>
               </w:rPr>
-              <w:t xml:space="preserve">May 15, 2007 -</w:t>
+              <w:t xml:space="preserve">June 1, 2009 -</w:t>
             </w:r>
           </w:p>
           <w:p>
@@ -2874,7 +3203,6 @@
               </w:pBdr>
               <w:shd w:fill="auto" w:val="clear"/>
               <w:spacing w:after="0" w:before="0" w:line="240" w:lineRule="auto"/>
-              <w:contextualSpacing w:val="0"/>
               <w:rPr>
                 <w:i w:val="1"/>
                 <w:color w:val="666666"/>
@@ -2890,7 +3218,7 @@
                 <w:szCs w:val="14"/>
                 <w:rtl w:val="0"/>
               </w:rPr>
-              <w:t xml:space="preserve">August 2, 2007</w:t>
+              <w:t xml:space="preserve">August 14, 2009</w:t>
             </w:r>
           </w:p>
         </w:tc>
@@ -2916,26 +3244,271 @@
               </w:pBdr>
               <w:shd w:fill="auto" w:val="clear"/>
               <w:spacing w:after="0" w:before="80" w:line="240" w:lineRule="auto"/>
-              <w:contextualSpacing w:val="0"/>
+              <w:rPr>
+                <w:sz w:val="18"/>
+                <w:szCs w:val="18"/>
+              </w:rPr>
+            </w:pPr>
+            <w:r>
+              <w:rPr>
+                <w:b w:val="1"/>
+                <w:rtl w:val="0"/>
+              </w:rPr>
+              <w:t xml:space="preserve">Software Development Engineer in Testing Intern, Google, </w:t>
+            </w:r>
+            <w:r>
+              <w:rPr>
+                <w:sz w:val="18"/>
+                <w:szCs w:val="18"/>
+                <w:rtl w:val="0"/>
+              </w:rPr>
+              <w:t xml:space="preserve">Mountain View, CA</w:t>
+            </w:r>
+          </w:p>
+          <w:p>
+            <w:pPr>
+              <w:pBdr>
+                <w:top w:space="0" w:sz="0" w:val="nil"/>
+                <w:left w:space="0" w:sz="0" w:val="nil"/>
+                <w:bottom w:space="0" w:sz="0" w:val="nil"/>
+                <w:right w:space="0" w:sz="0" w:val="nil"/>
+                <w:between w:space="0" w:sz="0" w:val="nil"/>
+              </w:pBdr>
+              <w:shd w:fill="auto" w:val="clear"/>
+              <w:spacing w:after="0" w:before="0" w:line="240" w:lineRule="auto"/>
+              <w:rPr>
+                <w:i w:val="1"/>
+                <w:sz w:val="18"/>
+                <w:szCs w:val="18"/>
+              </w:rPr>
+            </w:pPr>
+            <w:r>
+              <w:rPr>
+                <w:i w:val="1"/>
+                <w:sz w:val="16"/>
+                <w:szCs w:val="16"/>
+                <w:rtl w:val="0"/>
+              </w:rPr>
+              <w:t xml:space="preserve">Worked on the Storage Infrastructure Testing team developing a component of an internally-used testing tool</w:t>
+            </w:r>
+            <w:r>
+              <w:rPr>
+                <w:i w:val="1"/>
+                <w:sz w:val="18"/>
+                <w:szCs w:val="18"/>
+                <w:rtl w:val="0"/>
+              </w:rPr>
+              <w:t xml:space="preserve"> (</w:t>
+            </w:r>
+            <w:r>
+              <w:rPr>
+                <w:b w:val="1"/>
+                <w:i w:val="1"/>
+                <w:sz w:val="18"/>
+                <w:szCs w:val="18"/>
+                <w:rtl w:val="0"/>
+              </w:rPr>
+              <w:t xml:space="preserve">Java</w:t>
+            </w:r>
+            <w:r>
+              <w:rPr>
+                <w:i w:val="1"/>
+                <w:sz w:val="18"/>
+                <w:szCs w:val="18"/>
+                <w:rtl w:val="0"/>
+              </w:rPr>
+              <w:t xml:space="preserve">, </w:t>
+            </w:r>
+            <w:r>
+              <w:rPr>
+                <w:b w:val="1"/>
+                <w:i w:val="1"/>
+                <w:sz w:val="18"/>
+                <w:szCs w:val="18"/>
+                <w:rtl w:val="0"/>
+              </w:rPr>
+              <w:t xml:space="preserve">C++</w:t>
+            </w:r>
+            <w:r>
+              <w:rPr>
+                <w:i w:val="1"/>
+                <w:sz w:val="18"/>
+                <w:szCs w:val="18"/>
+                <w:rtl w:val="0"/>
+              </w:rPr>
+              <w:t xml:space="preserve">, </w:t>
+            </w:r>
+            <w:r>
+              <w:rPr>
+                <w:b w:val="1"/>
+                <w:i w:val="1"/>
+                <w:sz w:val="18"/>
+                <w:szCs w:val="18"/>
+                <w:rtl w:val="0"/>
+              </w:rPr>
+              <w:t xml:space="preserve">Eclipse</w:t>
+            </w:r>
+            <w:r>
+              <w:rPr>
+                <w:i w:val="1"/>
+                <w:sz w:val="18"/>
+                <w:szCs w:val="18"/>
+                <w:rtl w:val="0"/>
+              </w:rPr>
+              <w:t xml:space="preserve">)</w:t>
+            </w:r>
+          </w:p>
+        </w:tc>
+      </w:tr>
+      <w:tr>
+        <w:tc>
+          <w:tcPr>
+            <w:shd w:fill="auto" w:val="clear"/>
+            <w:tcMar>
+              <w:top w:w="0.0" w:type="dxa"/>
+              <w:left w:w="0.0" w:type="dxa"/>
+              <w:bottom w:w="0.0" w:type="dxa"/>
+              <w:right w:w="0.0" w:type="dxa"/>
+            </w:tcMar>
+            <w:vAlign w:val="top"/>
+          </w:tcPr>
+          <w:p>
+            <w:pPr>
+              <w:pBdr>
+                <w:top w:space="0" w:sz="0" w:val="nil"/>
+                <w:left w:space="0" w:sz="0" w:val="nil"/>
+                <w:bottom w:space="0" w:sz="0" w:val="nil"/>
+                <w:right w:space="0" w:sz="0" w:val="nil"/>
+                <w:between w:space="0" w:sz="0" w:val="nil"/>
+              </w:pBdr>
+              <w:shd w:fill="auto" w:val="clear"/>
+              <w:spacing w:before="60" w:line="240" w:lineRule="auto"/>
+              <w:rPr>
+                <w:b w:val="1"/>
+                <w:color w:val="666666"/>
+                <w:sz w:val="28"/>
+                <w:szCs w:val="28"/>
+              </w:rPr>
+            </w:pPr>
+            <w:r>
+              <w:rPr>
+                <w:b w:val="1"/>
+                <w:color w:val="666666"/>
+                <w:sz w:val="28"/>
+                <w:szCs w:val="28"/>
+                <w:rtl w:val="0"/>
+              </w:rPr>
+              <w:t xml:space="preserve">2007</w:t>
+            </w:r>
+          </w:p>
+          <w:p>
+            <w:pPr>
+              <w:pBdr>
+                <w:top w:space="0" w:sz="0" w:val="nil"/>
+                <w:left w:space="0" w:sz="0" w:val="nil"/>
+                <w:bottom w:space="0" w:sz="0" w:val="nil"/>
+                <w:right w:space="0" w:sz="0" w:val="nil"/>
+                <w:between w:space="0" w:sz="0" w:val="nil"/>
+              </w:pBdr>
+              <w:shd w:fill="auto" w:val="clear"/>
+              <w:spacing w:after="0" w:before="0" w:line="240" w:lineRule="auto"/>
+              <w:rPr>
+                <w:i w:val="1"/>
+                <w:color w:val="666666"/>
+                <w:sz w:val="14"/>
+                <w:szCs w:val="14"/>
+              </w:rPr>
+            </w:pPr>
+            <w:r>
+              <w:rPr>
+                <w:i w:val="1"/>
+                <w:color w:val="666666"/>
+                <w:sz w:val="14"/>
+                <w:szCs w:val="14"/>
+                <w:rtl w:val="0"/>
+              </w:rPr>
+              <w:t xml:space="preserve">May 15, 2007 -</w:t>
+            </w:r>
+          </w:p>
+          <w:p>
+            <w:pPr>
+              <w:pBdr>
+                <w:top w:space="0" w:sz="0" w:val="nil"/>
+                <w:left w:space="0" w:sz="0" w:val="nil"/>
+                <w:bottom w:space="0" w:sz="0" w:val="nil"/>
+                <w:right w:space="0" w:sz="0" w:val="nil"/>
+                <w:between w:space="0" w:sz="0" w:val="nil"/>
+              </w:pBdr>
+              <w:shd w:fill="auto" w:val="clear"/>
+              <w:spacing w:after="0" w:before="0" w:line="240" w:lineRule="auto"/>
+              <w:rPr>
+                <w:i w:val="1"/>
+                <w:color w:val="666666"/>
+                <w:sz w:val="14"/>
+                <w:szCs w:val="14"/>
+              </w:rPr>
+            </w:pPr>
+            <w:r>
+              <w:rPr>
+                <w:i w:val="1"/>
+                <w:color w:val="666666"/>
+                <w:sz w:val="14"/>
+                <w:szCs w:val="14"/>
+                <w:rtl w:val="0"/>
+              </w:rPr>
+              <w:t xml:space="preserve">August 2, 2007</w:t>
+            </w:r>
+          </w:p>
+        </w:tc>
+        <w:tc>
+          <w:tcPr>
+            <w:shd w:fill="auto" w:val="clear"/>
+            <w:tcMar>
+              <w:top w:w="0.0" w:type="dxa"/>
+              <w:left w:w="0.0" w:type="dxa"/>
+              <w:bottom w:w="0.0" w:type="dxa"/>
+              <w:right w:w="0.0" w:type="dxa"/>
+            </w:tcMar>
+            <w:vAlign w:val="top"/>
+          </w:tcPr>
+          <w:p>
+            <w:pPr>
+              <w:pBdr>
+                <w:top w:space="0" w:sz="0" w:val="nil"/>
+                <w:left w:space="0" w:sz="0" w:val="nil"/>
+                <w:bottom w:space="0" w:sz="0" w:val="nil"/>
+                <w:right w:space="0" w:sz="0" w:val="nil"/>
+                <w:between w:space="0" w:sz="0" w:val="nil"/>
+              </w:pBdr>
+              <w:shd w:fill="auto" w:val="clear"/>
+              <w:spacing w:after="0" w:before="80" w:line="240" w:lineRule="auto"/>
+              <w:rPr>
+                <w:sz w:val="18"/>
+                <w:szCs w:val="18"/>
+              </w:rPr>
+            </w:pPr>
+            <w:r>
+              <w:rPr>
+                <w:b w:val="1"/>
+                <w:rtl w:val="0"/>
+              </w:rPr>
+              <w:t xml:space="preserve">Software Development Engineer Intern, Microsoft,</w:t>
+            </w:r>
+            <w:r>
               <w:rPr>
                 <w:sz w:val="20"/>
                 <w:szCs w:val="20"/>
-              </w:rPr>
-            </w:pPr>
-            <w:r>
-              <w:rPr>
-                <w:b w:val="1"/>
-                <w:rtl w:val="0"/>
-              </w:rPr>
-              <w:t xml:space="preserve">Software Development Engineer Intern, Microsoft,</w:t>
-            </w:r>
-            <w:r>
-              <w:rPr>
-                <w:sz w:val="20"/>
-                <w:szCs w:val="20"/>
-                <w:rtl w:val="0"/>
-              </w:rPr>
-              <w:t xml:space="preserve"> Redmond, WA</w:t>
+                <w:rtl w:val="0"/>
+              </w:rPr>
+              <w:t xml:space="preserve"> </w:t>
+            </w:r>
+            <w:r>
+              <w:rPr>
+                <w:sz w:val="18"/>
+                <w:szCs w:val="18"/>
+                <w:rtl w:val="0"/>
+              </w:rPr>
+              <w:t xml:space="preserve">Redmond, WA</w:t>
             </w:r>
           </w:p>
           <w:p>
@@ -2949,21 +3522,67 @@
               </w:pBdr>
               <w:shd w:fill="auto" w:val="clear"/>
               <w:spacing w:after="0" w:before="0" w:line="240" w:lineRule="auto"/>
-              <w:contextualSpacing w:val="0"/>
-              <w:rPr>
-                <w:i w:val="1"/>
-                <w:sz w:val="18"/>
-                <w:szCs w:val="18"/>
-              </w:rPr>
-            </w:pPr>
-            <w:r>
-              <w:rPr>
-                <w:i w:val="1"/>
-                <w:sz w:val="18"/>
-                <w:szCs w:val="18"/>
-                <w:rtl w:val="0"/>
-              </w:rPr>
-              <w:t xml:space="preserve">Worked mostly by myself developing a feature called the Workflow Property Grid for the SharePoint Designer team (C++, Visual Studio)</w:t>
+              <w:rPr>
+                <w:i w:val="1"/>
+                <w:sz w:val="18"/>
+                <w:szCs w:val="18"/>
+              </w:rPr>
+            </w:pPr>
+            <w:r>
+              <w:rPr>
+                <w:i w:val="1"/>
+                <w:sz w:val="16"/>
+                <w:szCs w:val="16"/>
+                <w:rtl w:val="0"/>
+              </w:rPr>
+              <w:t xml:space="preserve">Worked mostly by myself developing a feature called the Workflow Property Grid for the SharePoint Designer team</w:t>
+            </w:r>
+            <w:r>
+              <w:rPr>
+                <w:i w:val="1"/>
+                <w:sz w:val="18"/>
+                <w:szCs w:val="18"/>
+                <w:rtl w:val="0"/>
+              </w:rPr>
+              <w:t xml:space="preserve"> (</w:t>
+            </w:r>
+            <w:r>
+              <w:rPr>
+                <w:b w:val="1"/>
+                <w:i w:val="1"/>
+                <w:sz w:val="18"/>
+                <w:szCs w:val="18"/>
+                <w:rtl w:val="0"/>
+              </w:rPr>
+              <w:t xml:space="preserve">C++</w:t>
+            </w:r>
+            <w:r>
+              <w:rPr>
+                <w:i w:val="1"/>
+                <w:sz w:val="18"/>
+                <w:szCs w:val="18"/>
+                <w:rtl w:val="0"/>
+              </w:rPr>
+              <w:t xml:space="preserve">, </w:t>
+            </w:r>
+            <w:r>
+              <w:rPr>
+                <w:b w:val="1"/>
+                <w:i w:val="1"/>
+                <w:sz w:val="18"/>
+                <w:szCs w:val="18"/>
+                <w:rtl w:val="0"/>
+              </w:rPr>
+              <w:t xml:space="preserve">Visual Studio</w:t>
+            </w:r>
+            <w:r>
+              <w:rPr>
+                <w:i w:val="1"/>
+                <w:sz w:val="18"/>
+                <w:szCs w:val="18"/>
+                <w:rtl w:val="0"/>
+              </w:rPr>
+              <w:t xml:space="preserve">)</w:t>
             </w:r>
           </w:p>
         </w:tc>
@@ -2980,7 +3599,6 @@
         </w:pBdr>
         <w:shd w:fill="auto" w:val="clear"/>
         <w:spacing w:after="0" w:before="0" w:line="240" w:lineRule="auto"/>
-        <w:contextualSpacing w:val="0"/>
         <w:rPr>
           <w:rFonts w:ascii="Impact" w:cs="Impact" w:eastAsia="Impact" w:hAnsi="Impact"/>
           <w:sz w:val="12"/>
@@ -2994,7 +3612,7 @@
       </w:r>
     </w:p>
     <w:sectPr>
-      <w:pgSz w:h="15840" w:w="12240"/>
+      <w:pgSz w:h="15840" w:w="12240" w:orient="portrait"/>
       <w:pgMar w:bottom="1008" w:top="1008" w:left="1440" w:right="1440" w:header="0" w:footer="720"/>
       <w:pgNumType w:start="1"/>
     </w:sectPr>

</xml_diff>

<commit_message>
Corrected a rather important typo concerning the year I earned my M.S.
</commit_message>
<xml_diff>
--- a/downloads/Elizabeth Lowry's Resume.docx
+++ b/downloads/Elizabeth Lowry's Resume.docx
@@ -1134,7 +1134,7 @@
                 <w:szCs w:val="28"/>
                 <w:rtl w:val="0"/>
               </w:rPr>
-              <w:t xml:space="preserve">2011</w:t>
+              <w:t xml:space="preserve">2010</w:t>
             </w:r>
           </w:p>
           <w:p>
@@ -1167,7 +1167,7 @@
                 <w:szCs w:val="14"/>
                 <w:rtl w:val="0"/>
               </w:rPr>
-              <w:t xml:space="preserve">2008 - 2011</w:t>
+              <w:t xml:space="preserve">2008 - 2010</w:t>
             </w:r>
           </w:p>
           <w:p>

</xml_diff>